<commit_message>
adding newly downloaded files
</commit_message>
<xml_diff>
--- a/TEMP/input/p006v_EC_++MHS_PHS_G1/tl_p006v.docx
+++ b/TEMP/input/p006v_EC_++MHS_PHS_G1/tl_p006v.docx
@@ -28,7 +28,7 @@
           <w:szCs w:val="18"/>
           <w:rtl w:val="0"/>
         </w:rPr>
-        <w:t xml:space="preserve">&lt;page&gt;</w:t>
+        <w:t xml:space="preserve">&gt;&lt;page&gt;</w:t>
       </w:r>
       <w:r>
         <w:rPr>
@@ -787,7 +787,7 @@
           <w:szCs w:val="18"/>
           <w:rtl w:val="0"/>
         </w:rPr>
-        <w:t xml:space="preserve">&lt;</w:t>
+        <w:t xml:space="preserve">&lt;/</w:t>
       </w:r>
       <w:r>
         <w:rPr>
@@ -1704,13 +1704,39 @@
           <w:color w:val="000000"/>
           <w:rtl w:val="0"/>
         </w:rPr>
-        <w:t xml:space="preserve"> him, &lt;corr&gt;</w:t>
-      </w:r>
-      <w:r>
-        <w:rPr>
-          <w:rtl w:val="0"/>
-        </w:rPr>
-        <w:t xml:space="preserve">breaks&lt;/corr&gt; </w:t>
+        <w:t xml:space="preserve"> him, </w:t>
+      </w:r>
+      <w:r>
+        <w:rPr>
+          <w:rFonts w:ascii="Courier New" w:cs="Courier New" w:eastAsia="Courier New" w:hAnsi="Courier New"/>
+          <w:color w:val="a91111"/>
+          <w:sz w:val="18"/>
+          <w:szCs w:val="18"/>
+          <w:rtl w:val="0"/>
+        </w:rPr>
+        <w:t xml:space="preserve">&lt;corr&gt;</w:t>
+      </w:r>
+      <w:r>
+        <w:rPr>
+          <w:rtl w:val="0"/>
+        </w:rPr>
+        <w:t xml:space="preserve">breaks</w:t>
+      </w:r>
+      <w:r>
+        <w:rPr>
+          <w:rFonts w:ascii="Courier New" w:cs="Courier New" w:eastAsia="Courier New" w:hAnsi="Courier New"/>
+          <w:color w:val="a91111"/>
+          <w:sz w:val="18"/>
+          <w:szCs w:val="18"/>
+          <w:rtl w:val="0"/>
+        </w:rPr>
+        <w:t xml:space="preserve">&lt;/corr&gt;</w:t>
+      </w:r>
+      <w:r>
+        <w:rPr>
+          <w:rtl w:val="0"/>
+        </w:rPr>
+        <w:t xml:space="preserve"> </w:t>
       </w:r>
       <w:r>
         <w:rPr>

</xml_diff>